<commit_message>
corrections to unicef sitrep november and december
</commit_message>
<xml_diff>
--- a/unicef_sitrep_december.docx
+++ b/unicef_sitrep_december.docx
@@ -911,7 +911,7 @@
                 <w:szCs w:val="14"/>
                 <w:color w:val="000000"/>
               </w:rPr>
-              <w:t xml:space="preserve">136,321</w:t>
+              <w:t xml:space="preserve">152,186</w:t>
             </w:r>
           </w:p>
         </w:tc>
@@ -1043,7 +1043,7 @@
                 <w:szCs w:val="14"/>
                 <w:color w:val="000000"/>
               </w:rPr>
-              <w:t xml:space="preserve">450,876</w:t>
+              <w:t xml:space="preserve">503,836</w:t>
             </w:r>
           </w:p>
         </w:tc>
@@ -1087,7 +1087,7 @@
                 <w:szCs w:val="14"/>
                 <w:color w:val="000000"/>
               </w:rPr>
-              <w:t xml:space="preserve">412,483</w:t>
+              <w:t xml:space="preserve">461,832</w:t>
             </w:r>
           </w:p>
         </w:tc>
@@ -1131,7 +1131,7 @@
                 <w:szCs w:val="14"/>
                 <w:color w:val="000000"/>
               </w:rPr>
-              <w:t xml:space="preserve">37.54</w:t>
+              <w:t xml:space="preserve">41.95</w:t>
             </w:r>
           </w:p>
         </w:tc>
@@ -1401,7 +1401,7 @@
                 <w:szCs w:val="14"/>
                 <w:color w:val="000000"/>
               </w:rPr>
-              <w:t xml:space="preserve">60,610</w:t>
+              <w:t xml:space="preserve">68,300</w:t>
             </w:r>
           </w:p>
         </w:tc>
@@ -1533,7 +1533,7 @@
                 <w:szCs w:val="14"/>
                 <w:color w:val="000000"/>
               </w:rPr>
-              <w:t xml:space="preserve">198,668</w:t>
+              <w:t xml:space="preserve">222,720</w:t>
             </w:r>
           </w:p>
         </w:tc>
@@ -1577,7 +1577,7 @@
                 <w:szCs w:val="14"/>
                 <w:color w:val="000000"/>
               </w:rPr>
-              <w:t xml:space="preserve">182,855</w:t>
+              <w:t xml:space="preserve">205,488</w:t>
             </w:r>
           </w:p>
         </w:tc>
@@ -1621,7 +1621,7 @@
                 <w:szCs w:val="14"/>
                 <w:color w:val="000000"/>
               </w:rPr>
-              <w:t xml:space="preserve">33.08</w:t>
+              <w:t xml:space="preserve">37.08</w:t>
             </w:r>
           </w:p>
         </w:tc>
@@ -1891,7 +1891,7 @@
                 <w:szCs w:val="14"/>
                 <w:color w:val="000000"/>
               </w:rPr>
-              <w:t xml:space="preserve">75,711</w:t>
+              <w:t xml:space="preserve">83,886</w:t>
             </w:r>
           </w:p>
         </w:tc>
@@ -2023,7 +2023,7 @@
                 <w:szCs w:val="14"/>
                 <w:color w:val="000000"/>
               </w:rPr>
-              <w:t xml:space="preserve">252,208</w:t>
+              <w:t xml:space="preserve">281,116</w:t>
             </w:r>
           </w:p>
         </w:tc>
@@ -2067,7 +2067,7 @@
                 <w:szCs w:val="14"/>
                 <w:color w:val="000000"/>
               </w:rPr>
-              <w:t xml:space="preserve">229,628</w:t>
+              <w:t xml:space="preserve">256,344</w:t>
             </w:r>
           </w:p>
         </w:tc>
@@ -2111,7 +2111,7 @@
                 <w:szCs w:val="14"/>
                 <w:color w:val="000000"/>
               </w:rPr>
-              <w:t xml:space="preserve">41.99</w:t>
+              <w:t xml:space="preserve">46.81</w:t>
             </w:r>
           </w:p>
         </w:tc>
@@ -2513,6 +2513,50 @@
                 <w:szCs w:val="14"/>
                 <w:color w:val="000000"/>
               </w:rPr>
+              <w:t xml:space="preserve">232,352</w:t>
+            </w:r>
+          </w:p>
+        </w:tc>
+        <w:tc>
+          <w:tcPr>
+            <w:tcBorders>
+              <w:bottom w:val="none" w:sz="0" w:space="0" w:color="000000"/>
+              <w:top w:val="none" w:sz="0" w:space="0" w:color="000000"/>
+              <w:left w:val="none" w:sz="0" w:space="0" w:color="000000"/>
+              <w:right w:val="none" w:sz="0" w:space="0" w:color="000000"/>
+            </w:tcBorders>
+            <w:shd w:val="clear" w:color="auto" w:fill="FFFFFF"/>
+            <w:tcMar>
+              <w:top w:w="0" w:type="dxa"/>
+              <w:bottom w:w="0" w:type="dxa"/>
+              <w:left w:w="0" w:type="dxa"/>
+              <w:right w:w="0" w:type="dxa"/>
+            </w:tcMar>
+            <w:vAlign w:val="center"/>
+          </w:tcPr>
+          <w:p>
+            <w:pPr>
+              <w:pStyle w:val="Normal"/>
+              <w:jc w:val="right"/>
+              <w:pBdr>
+                <w:bottom w:val="none" w:sz="0" w:space="0" w:color="000000"/>
+                <w:top w:val="none" w:sz="0" w:space="0" w:color="000000"/>
+                <w:left w:val="none" w:sz="0" w:space="0" w:color="000000"/>
+                <w:right w:val="none" w:sz="0" w:space="0" w:color="000000"/>
+              </w:pBdr>
+              <w:spacing w:after="100" w:before="100" w:line="240"/>
+              <w:ind w:left="100" w:right="100" w:firstLine="0" w:firstLineChars="0"/>
+            </w:pPr>
+            <w:r xmlns:w="http://schemas.openxmlformats.org/wordprocessingml/2006/main" xmlns:wp="http://schemas.openxmlformats.org/drawingml/2006/wordprocessingDrawing" xmlns:r="http://schemas.openxmlformats.org/officeDocument/2006/relationships" xmlns:w14="http://schemas.microsoft.com/office/word/2010/wordml">
+              <w:rPr>
+                <w:rFonts w:ascii="Arial" w:hAnsi="Arial" w:eastAsia="Arial" w:cs="Arial"/>
+                <w:i w:val="false"/>
+                <w:b w:val="false"/>
+                <w:u w:val="none"/>
+                <w:sz w:val="14"/>
+                <w:szCs w:val="14"/>
+                <w:color w:val="000000"/>
+              </w:rPr>
               <w:t xml:space="preserve">210,241</w:t>
             </w:r>
           </w:p>
@@ -2557,51 +2601,7 @@
                 <w:szCs w:val="14"/>
                 <w:color w:val="000000"/>
               </w:rPr>
-              <w:t xml:space="preserve">210,241</w:t>
-            </w:r>
-          </w:p>
-        </w:tc>
-        <w:tc>
-          <w:tcPr>
-            <w:tcBorders>
-              <w:bottom w:val="none" w:sz="0" w:space="0" w:color="000000"/>
-              <w:top w:val="none" w:sz="0" w:space="0" w:color="000000"/>
-              <w:left w:val="none" w:sz="0" w:space="0" w:color="000000"/>
-              <w:right w:val="none" w:sz="0" w:space="0" w:color="000000"/>
-            </w:tcBorders>
-            <w:shd w:val="clear" w:color="auto" w:fill="FFFFFF"/>
-            <w:tcMar>
-              <w:top w:w="0" w:type="dxa"/>
-              <w:bottom w:w="0" w:type="dxa"/>
-              <w:left w:w="0" w:type="dxa"/>
-              <w:right w:w="0" w:type="dxa"/>
-            </w:tcMar>
-            <w:vAlign w:val="center"/>
-          </w:tcPr>
-          <w:p>
-            <w:pPr>
-              <w:pStyle w:val="Normal"/>
-              <w:jc w:val="right"/>
-              <w:pBdr>
-                <w:bottom w:val="none" w:sz="0" w:space="0" w:color="000000"/>
-                <w:top w:val="none" w:sz="0" w:space="0" w:color="000000"/>
-                <w:left w:val="none" w:sz="0" w:space="0" w:color="000000"/>
-                <w:right w:val="none" w:sz="0" w:space="0" w:color="000000"/>
-              </w:pBdr>
-              <w:spacing w:after="100" w:before="100" w:line="240"/>
-              <w:ind w:left="100" w:right="100" w:firstLine="0" w:firstLineChars="0"/>
-            </w:pPr>
-            <w:r xmlns:w="http://schemas.openxmlformats.org/wordprocessingml/2006/main" xmlns:wp="http://schemas.openxmlformats.org/drawingml/2006/wordprocessingDrawing" xmlns:r="http://schemas.openxmlformats.org/officeDocument/2006/relationships" xmlns:w14="http://schemas.microsoft.com/office/word/2010/wordml">
-              <w:rPr>
-                <w:rFonts w:ascii="Arial" w:hAnsi="Arial" w:eastAsia="Arial" w:cs="Arial"/>
-                <w:i w:val="false"/>
-                <w:b w:val="false"/>
-                <w:u w:val="none"/>
-                <w:sz w:val="14"/>
-                <w:szCs w:val="14"/>
-                <w:color w:val="000000"/>
-              </w:rPr>
-              <w:t xml:space="preserve">35.01</w:t>
+              <w:t xml:space="preserve">38.69</w:t>
             </w:r>
           </w:p>
         </w:tc>
@@ -3003,6 +3003,50 @@
                 <w:szCs w:val="14"/>
                 <w:color w:val="000000"/>
               </w:rPr>
+              <w:t xml:space="preserve">110,341</w:t>
+            </w:r>
+          </w:p>
+        </w:tc>
+        <w:tc>
+          <w:tcPr>
+            <w:tcBorders>
+              <w:bottom w:val="none" w:sz="0" w:space="0" w:color="000000"/>
+              <w:top w:val="none" w:sz="0" w:space="0" w:color="000000"/>
+              <w:left w:val="none" w:sz="0" w:space="0" w:color="000000"/>
+              <w:right w:val="none" w:sz="0" w:space="0" w:color="000000"/>
+            </w:tcBorders>
+            <w:shd w:val="clear" w:color="auto" w:fill="EFEFEF"/>
+            <w:tcMar>
+              <w:top w:w="0" w:type="dxa"/>
+              <w:bottom w:w="0" w:type="dxa"/>
+              <w:left w:w="0" w:type="dxa"/>
+              <w:right w:w="0" w:type="dxa"/>
+            </w:tcMar>
+            <w:vAlign w:val="center"/>
+          </w:tcPr>
+          <w:p>
+            <w:pPr>
+              <w:pStyle w:val="Normal"/>
+              <w:jc w:val="right"/>
+              <w:pBdr>
+                <w:bottom w:val="none" w:sz="0" w:space="0" w:color="000000"/>
+                <w:top w:val="none" w:sz="0" w:space="0" w:color="000000"/>
+                <w:left w:val="none" w:sz="0" w:space="0" w:color="000000"/>
+                <w:right w:val="none" w:sz="0" w:space="0" w:color="000000"/>
+              </w:pBdr>
+              <w:spacing w:after="100" w:before="100" w:line="240"/>
+              <w:ind w:left="100" w:right="100" w:firstLine="0" w:firstLineChars="0"/>
+            </w:pPr>
+            <w:r xmlns:w="http://schemas.openxmlformats.org/wordprocessingml/2006/main" xmlns:wp="http://schemas.openxmlformats.org/drawingml/2006/wordprocessingDrawing" xmlns:r="http://schemas.openxmlformats.org/officeDocument/2006/relationships" xmlns:w14="http://schemas.microsoft.com/office/word/2010/wordml">
+              <w:rPr>
+                <w:rFonts w:ascii="Arial" w:hAnsi="Arial" w:eastAsia="Arial" w:cs="Arial"/>
+                <w:i w:val="false"/>
+                <w:b w:val="false"/>
+                <w:u w:val="none"/>
+                <w:sz w:val="14"/>
+                <w:szCs w:val="14"/>
+                <w:color w:val="000000"/>
+              </w:rPr>
               <w:t xml:space="preserve">99,867</w:t>
             </w:r>
           </w:p>
@@ -3047,51 +3091,7 @@
                 <w:szCs w:val="14"/>
                 <w:color w:val="000000"/>
               </w:rPr>
-              <w:t xml:space="preserve">99,867</w:t>
-            </w:r>
-          </w:p>
-        </w:tc>
-        <w:tc>
-          <w:tcPr>
-            <w:tcBorders>
-              <w:bottom w:val="none" w:sz="0" w:space="0" w:color="000000"/>
-              <w:top w:val="none" w:sz="0" w:space="0" w:color="000000"/>
-              <w:left w:val="none" w:sz="0" w:space="0" w:color="000000"/>
-              <w:right w:val="none" w:sz="0" w:space="0" w:color="000000"/>
-            </w:tcBorders>
-            <w:shd w:val="clear" w:color="auto" w:fill="EFEFEF"/>
-            <w:tcMar>
-              <w:top w:w="0" w:type="dxa"/>
-              <w:bottom w:w="0" w:type="dxa"/>
-              <w:left w:w="0" w:type="dxa"/>
-              <w:right w:w="0" w:type="dxa"/>
-            </w:tcMar>
-            <w:vAlign w:val="center"/>
-          </w:tcPr>
-          <w:p>
-            <w:pPr>
-              <w:pStyle w:val="Normal"/>
-              <w:jc w:val="right"/>
-              <w:pBdr>
-                <w:bottom w:val="none" w:sz="0" w:space="0" w:color="000000"/>
-                <w:top w:val="none" w:sz="0" w:space="0" w:color="000000"/>
-                <w:left w:val="none" w:sz="0" w:space="0" w:color="000000"/>
-                <w:right w:val="none" w:sz="0" w:space="0" w:color="000000"/>
-              </w:pBdr>
-              <w:spacing w:after="100" w:before="100" w:line="240"/>
-              <w:ind w:left="100" w:right="100" w:firstLine="0" w:firstLineChars="0"/>
-            </w:pPr>
-            <w:r xmlns:w="http://schemas.openxmlformats.org/wordprocessingml/2006/main" xmlns:wp="http://schemas.openxmlformats.org/drawingml/2006/wordprocessingDrawing" xmlns:r="http://schemas.openxmlformats.org/officeDocument/2006/relationships" xmlns:w14="http://schemas.microsoft.com/office/word/2010/wordml">
-              <w:rPr>
-                <w:rFonts w:ascii="Arial" w:hAnsi="Arial" w:eastAsia="Arial" w:cs="Arial"/>
-                <w:i w:val="false"/>
-                <w:b w:val="false"/>
-                <w:u w:val="none"/>
-                <w:sz w:val="14"/>
-                <w:szCs w:val="14"/>
-                <w:color w:val="000000"/>
-              </w:rPr>
-              <w:t xml:space="preserve">33.26</w:t>
+              <w:t xml:space="preserve">36.74</w:t>
             </w:r>
           </w:p>
         </w:tc>
@@ -3493,6 +3493,50 @@
                 <w:szCs w:val="14"/>
                 <w:color w:val="000000"/>
               </w:rPr>
+              <w:t xml:space="preserve">129,214</w:t>
+            </w:r>
+          </w:p>
+        </w:tc>
+        <w:tc>
+          <w:tcPr>
+            <w:tcBorders>
+              <w:bottom w:val="none" w:sz="0" w:space="0" w:color="000000"/>
+              <w:top w:val="none" w:sz="0" w:space="0" w:color="000000"/>
+              <w:left w:val="none" w:sz="0" w:space="0" w:color="000000"/>
+              <w:right w:val="none" w:sz="0" w:space="0" w:color="000000"/>
+            </w:tcBorders>
+            <w:shd w:val="clear" w:color="auto" w:fill="FFFFFF"/>
+            <w:tcMar>
+              <w:top w:w="0" w:type="dxa"/>
+              <w:bottom w:w="0" w:type="dxa"/>
+              <w:left w:w="0" w:type="dxa"/>
+              <w:right w:w="0" w:type="dxa"/>
+            </w:tcMar>
+            <w:vAlign w:val="center"/>
+          </w:tcPr>
+          <w:p>
+            <w:pPr>
+              <w:pStyle w:val="Normal"/>
+              <w:jc w:val="right"/>
+              <w:pBdr>
+                <w:bottom w:val="none" w:sz="0" w:space="0" w:color="000000"/>
+                <w:top w:val="none" w:sz="0" w:space="0" w:color="000000"/>
+                <w:left w:val="none" w:sz="0" w:space="0" w:color="000000"/>
+                <w:right w:val="none" w:sz="0" w:space="0" w:color="000000"/>
+              </w:pBdr>
+              <w:spacing w:after="100" w:before="100" w:line="240"/>
+              <w:ind w:left="100" w:right="100" w:firstLine="0" w:firstLineChars="0"/>
+            </w:pPr>
+            <w:r xmlns:w="http://schemas.openxmlformats.org/wordprocessingml/2006/main" xmlns:wp="http://schemas.openxmlformats.org/drawingml/2006/wordprocessingDrawing" xmlns:r="http://schemas.openxmlformats.org/officeDocument/2006/relationships" xmlns:w14="http://schemas.microsoft.com/office/word/2010/wordml">
+              <w:rPr>
+                <w:rFonts w:ascii="Arial" w:hAnsi="Arial" w:eastAsia="Arial" w:cs="Arial"/>
+                <w:i w:val="false"/>
+                <w:b w:val="false"/>
+                <w:u w:val="none"/>
+                <w:sz w:val="14"/>
+                <w:szCs w:val="14"/>
+                <w:color w:val="000000"/>
+              </w:rPr>
               <w:t xml:space="preserve">117,577</w:t>
             </w:r>
           </w:p>
@@ -3537,51 +3581,7 @@
                 <w:szCs w:val="14"/>
                 <w:color w:val="000000"/>
               </w:rPr>
-              <w:t xml:space="preserve">117,577</w:t>
-            </w:r>
-          </w:p>
-        </w:tc>
-        <w:tc>
-          <w:tcPr>
-            <w:tcBorders>
-              <w:bottom w:val="none" w:sz="0" w:space="0" w:color="000000"/>
-              <w:top w:val="none" w:sz="0" w:space="0" w:color="000000"/>
-              <w:left w:val="none" w:sz="0" w:space="0" w:color="000000"/>
-              <w:right w:val="none" w:sz="0" w:space="0" w:color="000000"/>
-            </w:tcBorders>
-            <w:shd w:val="clear" w:color="auto" w:fill="FFFFFF"/>
-            <w:tcMar>
-              <w:top w:w="0" w:type="dxa"/>
-              <w:bottom w:w="0" w:type="dxa"/>
-              <w:left w:w="0" w:type="dxa"/>
-              <w:right w:w="0" w:type="dxa"/>
-            </w:tcMar>
-            <w:vAlign w:val="center"/>
-          </w:tcPr>
-          <w:p>
-            <w:pPr>
-              <w:pStyle w:val="Normal"/>
-              <w:jc w:val="right"/>
-              <w:pBdr>
-                <w:bottom w:val="none" w:sz="0" w:space="0" w:color="000000"/>
-                <w:top w:val="none" w:sz="0" w:space="0" w:color="000000"/>
-                <w:left w:val="none" w:sz="0" w:space="0" w:color="000000"/>
-                <w:right w:val="none" w:sz="0" w:space="0" w:color="000000"/>
-              </w:pBdr>
-              <w:spacing w:after="100" w:before="100" w:line="240"/>
-              <w:ind w:left="100" w:right="100" w:firstLine="0" w:firstLineChars="0"/>
-            </w:pPr>
-            <w:r xmlns:w="http://schemas.openxmlformats.org/wordprocessingml/2006/main" xmlns:wp="http://schemas.openxmlformats.org/drawingml/2006/wordprocessingDrawing" xmlns:r="http://schemas.openxmlformats.org/officeDocument/2006/relationships" xmlns:w14="http://schemas.microsoft.com/office/word/2010/wordml">
-              <w:rPr>
-                <w:rFonts w:ascii="Arial" w:hAnsi="Arial" w:eastAsia="Arial" w:cs="Arial"/>
-                <w:i w:val="false"/>
-                <w:b w:val="false"/>
-                <w:u w:val="none"/>
-                <w:sz w:val="14"/>
-                <w:szCs w:val="14"/>
-                <w:color w:val="000000"/>
-              </w:rPr>
-              <w:t xml:space="preserve">39.15</w:t>
+              <w:t xml:space="preserve">43.03</w:t>
             </w:r>
           </w:p>
         </w:tc>

</xml_diff>

<commit_message>
Revert "corrections to unicef sitrep november and december"
This reverts commit db905098c3ddb21e86cfd2c5fda61994c0c5a705.
</commit_message>
<xml_diff>
--- a/unicef_sitrep_december.docx
+++ b/unicef_sitrep_december.docx
@@ -911,7 +911,7 @@
                 <w:szCs w:val="14"/>
                 <w:color w:val="000000"/>
               </w:rPr>
-              <w:t xml:space="preserve">152,186</w:t>
+              <w:t xml:space="preserve">136,321</w:t>
             </w:r>
           </w:p>
         </w:tc>
@@ -1043,7 +1043,7 @@
                 <w:szCs w:val="14"/>
                 <w:color w:val="000000"/>
               </w:rPr>
-              <w:t xml:space="preserve">503,836</w:t>
+              <w:t xml:space="preserve">450,876</w:t>
             </w:r>
           </w:p>
         </w:tc>
@@ -1087,7 +1087,7 @@
                 <w:szCs w:val="14"/>
                 <w:color w:val="000000"/>
               </w:rPr>
-              <w:t xml:space="preserve">461,832</w:t>
+              <w:t xml:space="preserve">412,483</w:t>
             </w:r>
           </w:p>
         </w:tc>
@@ -1131,7 +1131,7 @@
                 <w:szCs w:val="14"/>
                 <w:color w:val="000000"/>
               </w:rPr>
-              <w:t xml:space="preserve">41.95</w:t>
+              <w:t xml:space="preserve">37.54</w:t>
             </w:r>
           </w:p>
         </w:tc>
@@ -1401,7 +1401,7 @@
                 <w:szCs w:val="14"/>
                 <w:color w:val="000000"/>
               </w:rPr>
-              <w:t xml:space="preserve">68,300</w:t>
+              <w:t xml:space="preserve">60,610</w:t>
             </w:r>
           </w:p>
         </w:tc>
@@ -1533,7 +1533,7 @@
                 <w:szCs w:val="14"/>
                 <w:color w:val="000000"/>
               </w:rPr>
-              <w:t xml:space="preserve">222,720</w:t>
+              <w:t xml:space="preserve">198,668</w:t>
             </w:r>
           </w:p>
         </w:tc>
@@ -1577,7 +1577,7 @@
                 <w:szCs w:val="14"/>
                 <w:color w:val="000000"/>
               </w:rPr>
-              <w:t xml:space="preserve">205,488</w:t>
+              <w:t xml:space="preserve">182,855</w:t>
             </w:r>
           </w:p>
         </w:tc>
@@ -1621,7 +1621,7 @@
                 <w:szCs w:val="14"/>
                 <w:color w:val="000000"/>
               </w:rPr>
-              <w:t xml:space="preserve">37.08</w:t>
+              <w:t xml:space="preserve">33.08</w:t>
             </w:r>
           </w:p>
         </w:tc>
@@ -1891,7 +1891,7 @@
                 <w:szCs w:val="14"/>
                 <w:color w:val="000000"/>
               </w:rPr>
-              <w:t xml:space="preserve">83,886</w:t>
+              <w:t xml:space="preserve">75,711</w:t>
             </w:r>
           </w:p>
         </w:tc>
@@ -2023,7 +2023,7 @@
                 <w:szCs w:val="14"/>
                 <w:color w:val="000000"/>
               </w:rPr>
-              <w:t xml:space="preserve">281,116</w:t>
+              <w:t xml:space="preserve">252,208</w:t>
             </w:r>
           </w:p>
         </w:tc>
@@ -2067,7 +2067,7 @@
                 <w:szCs w:val="14"/>
                 <w:color w:val="000000"/>
               </w:rPr>
-              <w:t xml:space="preserve">256,344</w:t>
+              <w:t xml:space="preserve">229,628</w:t>
             </w:r>
           </w:p>
         </w:tc>
@@ -2111,7 +2111,7 @@
                 <w:szCs w:val="14"/>
                 <w:color w:val="000000"/>
               </w:rPr>
-              <w:t xml:space="preserve">46.81</w:t>
+              <w:t xml:space="preserve">41.99</w:t>
             </w:r>
           </w:p>
         </w:tc>
@@ -2513,7 +2513,7 @@
                 <w:szCs w:val="14"/>
                 <w:color w:val="000000"/>
               </w:rPr>
-              <w:t xml:space="preserve">232,352</w:t>
+              <w:t xml:space="preserve">210,241</w:t>
             </w:r>
           </w:p>
         </w:tc>
@@ -2601,7 +2601,7 @@
                 <w:szCs w:val="14"/>
                 <w:color w:val="000000"/>
               </w:rPr>
-              <w:t xml:space="preserve">38.69</w:t>
+              <w:t xml:space="preserve">35.01</w:t>
             </w:r>
           </w:p>
         </w:tc>
@@ -3003,7 +3003,7 @@
                 <w:szCs w:val="14"/>
                 <w:color w:val="000000"/>
               </w:rPr>
-              <w:t xml:space="preserve">110,341</w:t>
+              <w:t xml:space="preserve">99,867</w:t>
             </w:r>
           </w:p>
         </w:tc>
@@ -3091,7 +3091,7 @@
                 <w:szCs w:val="14"/>
                 <w:color w:val="000000"/>
               </w:rPr>
-              <w:t xml:space="preserve">36.74</w:t>
+              <w:t xml:space="preserve">33.26</w:t>
             </w:r>
           </w:p>
         </w:tc>
@@ -3493,7 +3493,7 @@
                 <w:szCs w:val="14"/>
                 <w:color w:val="000000"/>
               </w:rPr>
-              <w:t xml:space="preserve">129,214</w:t>
+              <w:t xml:space="preserve">117,577</w:t>
             </w:r>
           </w:p>
         </w:tc>
@@ -3581,7 +3581,7 @@
                 <w:szCs w:val="14"/>
                 <w:color w:val="000000"/>
               </w:rPr>
-              <w:t xml:space="preserve">43.03</w:t>
+              <w:t xml:space="preserve">39.15</w:t>
             </w:r>
           </w:p>
         </w:tc>

</xml_diff>